<commit_message>
Alteração no gdd de pagina unica
</commit_message>
<xml_diff>
--- a/GDD/gdd_pagina unica.docx
+++ b/GDD/gdd_pagina unica.docx
@@ -398,43 +398,208 @@
         <w:spacing w:after="0" w:line="240" w:lineRule="auto"/>
         <w:jc w:val="both"/>
         <w:rPr>
-          <w:rFonts w:ascii="Arial" w:eastAsia="Times New Roman" w:hAnsi="Arial" w:cs="Arial"/>
-          <w:color w:val="000000"/>
-          <w:lang w:eastAsia="pt-BR"/>
-        </w:rPr>
-      </w:pPr>
-      <w:r>
-        <w:rPr>
-          <w:rFonts w:ascii="Arial" w:eastAsia="Times New Roman" w:hAnsi="Arial" w:cs="Arial"/>
-          <w:b/>
-          <w:bCs/>
-          <w:color w:val="000000"/>
-          <w:lang w:eastAsia="pt-BR"/>
-        </w:rPr>
-        <w:t>Resumo da história do jogo</w:t>
-      </w:r>
-      <w:r>
-        <w:rPr>
-          <w:rFonts w:ascii="Arial" w:eastAsia="Times New Roman" w:hAnsi="Arial" w:cs="Arial"/>
-          <w:b/>
-          <w:bCs/>
-          <w:color w:val="000000"/>
-          <w:lang w:eastAsia="pt-BR"/>
-        </w:rPr>
-        <w:t xml:space="preserve">: </w:t>
-      </w:r>
-    </w:p>
-    <w:p>
-      <w:pPr>
-        <w:spacing w:after="0" w:line="240" w:lineRule="auto"/>
-        <w:jc w:val="both"/>
-        <w:rPr>
           <w:rFonts w:ascii="Times New Roman" w:eastAsia="Times New Roman" w:hAnsi="Times New Roman" w:cs="Times New Roman"/>
           <w:sz w:val="24"/>
           <w:szCs w:val="24"/>
           <w:lang w:eastAsia="pt-BR"/>
         </w:rPr>
       </w:pPr>
+      <w:r>
+        <w:rPr>
+          <w:rFonts w:ascii="Arial" w:eastAsia="Times New Roman" w:hAnsi="Arial" w:cs="Arial"/>
+          <w:b/>
+          <w:bCs/>
+          <w:color w:val="000000"/>
+          <w:lang w:eastAsia="pt-BR"/>
+        </w:rPr>
+        <w:t>Resumo da história do jogo</w:t>
+      </w:r>
+      <w:r>
+        <w:rPr>
+          <w:rFonts w:ascii="Arial" w:eastAsia="Times New Roman" w:hAnsi="Arial" w:cs="Arial"/>
+          <w:b/>
+          <w:bCs/>
+          <w:color w:val="000000"/>
+          <w:lang w:eastAsia="pt-BR"/>
+        </w:rPr>
+        <w:t xml:space="preserve">: </w:t>
+      </w:r>
+      <w:r>
+        <w:rPr>
+          <w:rFonts w:ascii="Arial" w:eastAsia="Times New Roman" w:hAnsi="Arial" w:cs="Arial"/>
+          <w:color w:val="000000"/>
+          <w:lang w:eastAsia="pt-BR"/>
+        </w:rPr>
+        <w:t>Em uma época distante, havia um pequeno reino prospero e cheio de muitas riquezas</w:t>
+      </w:r>
+      <w:r>
+        <w:rPr>
+          <w:rFonts w:ascii="Arial" w:eastAsia="Times New Roman" w:hAnsi="Arial" w:cs="Arial"/>
+          <w:color w:val="000000"/>
+          <w:lang w:eastAsia="pt-BR"/>
+        </w:rPr>
+        <w:t xml:space="preserve"> </w:t>
+      </w:r>
+      <w:r>
+        <w:rPr>
+          <w:rFonts w:ascii="Arial" w:eastAsia="Times New Roman" w:hAnsi="Arial" w:cs="Arial"/>
+          <w:color w:val="000000"/>
+          <w:lang w:eastAsia="pt-BR"/>
+        </w:rPr>
+        <w:t xml:space="preserve">chamado </w:t>
+      </w:r>
+      <w:r>
+        <w:rPr>
+          <w:rFonts w:ascii="Arial" w:eastAsia="Times New Roman" w:hAnsi="Arial" w:cs="Arial"/>
+          <w:color w:val="000000"/>
+          <w:lang w:eastAsia="pt-BR"/>
+        </w:rPr>
+        <w:t>(</w:t>
+      </w:r>
+      <w:proofErr w:type="spellStart"/>
+      <w:r>
+        <w:rPr>
+          <w:rFonts w:ascii="Arial" w:eastAsia="Times New Roman" w:hAnsi="Arial" w:cs="Arial"/>
+          <w:color w:val="000000"/>
+          <w:lang w:eastAsia="pt-BR"/>
+        </w:rPr>
+        <w:t>GrafoLandia</w:t>
+      </w:r>
+      <w:proofErr w:type="spellEnd"/>
+      <w:r>
+        <w:rPr>
+          <w:rFonts w:ascii="Arial" w:eastAsia="Times New Roman" w:hAnsi="Arial" w:cs="Arial"/>
+          <w:color w:val="000000"/>
+          <w:lang w:eastAsia="pt-BR"/>
+        </w:rPr>
+        <w:t xml:space="preserve"> “nome </w:t>
+      </w:r>
+      <w:proofErr w:type="spellStart"/>
+      <w:r>
+        <w:rPr>
+          <w:rFonts w:ascii="Arial" w:eastAsia="Times New Roman" w:hAnsi="Arial" w:cs="Arial"/>
+          <w:color w:val="000000"/>
+          <w:lang w:eastAsia="pt-BR"/>
+        </w:rPr>
+        <w:t>provisorio</w:t>
+      </w:r>
+      <w:proofErr w:type="spellEnd"/>
+      <w:r>
+        <w:rPr>
+          <w:rFonts w:ascii="Arial" w:eastAsia="Times New Roman" w:hAnsi="Arial" w:cs="Arial"/>
+          <w:color w:val="000000"/>
+          <w:lang w:eastAsia="pt-BR"/>
+        </w:rPr>
+        <w:t>”)</w:t>
+      </w:r>
+      <w:r>
+        <w:rPr>
+          <w:rFonts w:ascii="Arial" w:eastAsia="Times New Roman" w:hAnsi="Arial" w:cs="Arial"/>
+          <w:color w:val="000000"/>
+          <w:lang w:eastAsia="pt-BR"/>
+        </w:rPr>
+        <w:t>. Neste reino havia diversas vilas, vilarejos, casas grandes e</w:t>
+      </w:r>
+      <w:r>
+        <w:rPr>
+          <w:rFonts w:ascii="Arial" w:eastAsia="Times New Roman" w:hAnsi="Arial" w:cs="Arial"/>
+          <w:color w:val="000000"/>
+          <w:lang w:eastAsia="pt-BR"/>
+        </w:rPr>
+        <w:t xml:space="preserve"> </w:t>
+      </w:r>
+      <w:r>
+        <w:rPr>
+          <w:rFonts w:ascii="Arial" w:eastAsia="Times New Roman" w:hAnsi="Arial" w:cs="Arial"/>
+          <w:color w:val="000000"/>
+          <w:lang w:eastAsia="pt-BR"/>
+        </w:rPr>
+        <w:t>pequenas, fazendas, diversos campos e estradas que ligavam todo o pequeno reino de</w:t>
+      </w:r>
+      <w:r>
+        <w:rPr>
+          <w:rFonts w:ascii="Arial" w:eastAsia="Times New Roman" w:hAnsi="Arial" w:cs="Arial"/>
+          <w:color w:val="000000"/>
+          <w:lang w:eastAsia="pt-BR"/>
+        </w:rPr>
+        <w:t xml:space="preserve"> </w:t>
+      </w:r>
+      <w:proofErr w:type="spellStart"/>
+      <w:r>
+        <w:rPr>
+          <w:rFonts w:ascii="Arial" w:eastAsia="Times New Roman" w:hAnsi="Arial" w:cs="Arial"/>
+          <w:color w:val="000000"/>
+          <w:lang w:eastAsia="pt-BR"/>
+        </w:rPr>
+        <w:t>GrafoLandia</w:t>
+      </w:r>
+      <w:proofErr w:type="spellEnd"/>
+      <w:r>
+        <w:rPr>
+          <w:rFonts w:ascii="Arial" w:eastAsia="Times New Roman" w:hAnsi="Arial" w:cs="Arial"/>
+          <w:color w:val="000000"/>
+          <w:lang w:eastAsia="pt-BR"/>
+        </w:rPr>
+        <w:t>.</w:t>
+      </w:r>
+      <w:r>
+        <w:rPr>
+          <w:rFonts w:ascii="Arial" w:eastAsia="Times New Roman" w:hAnsi="Arial" w:cs="Arial"/>
+          <w:color w:val="000000"/>
+          <w:lang w:eastAsia="pt-BR"/>
+        </w:rPr>
+        <w:t xml:space="preserve"> Certo dia, foi notificado ao rei por um de seus mensageiros que um grupo de mercenários estavam</w:t>
+      </w:r>
+      <w:r>
+        <w:rPr>
+          <w:rFonts w:ascii="Arial" w:eastAsia="Times New Roman" w:hAnsi="Arial" w:cs="Arial"/>
+          <w:color w:val="000000"/>
+          <w:lang w:eastAsia="pt-BR"/>
+        </w:rPr>
+        <w:t xml:space="preserve"> a se apossar de suas estradas e vilas mais distantes, roubando as mercadorias e cargas de grande importância ao reino, sendo eles tesouros valiosos e pergaminhos contendo segredos sobre o reino que, em nenhuma hipótese, poderia parar em mãos erradas. Em uma situação deveras complicadas, o rei sempre pode contar com sua maior guerreira/heroína do seu reino, uma jovem valente e destemida em suas missões chamada Diana. O rei então pede a Diana, sua filha, que investigue</w:t>
+      </w:r>
+      <w:r>
+        <w:rPr>
+          <w:rFonts w:ascii="Arial" w:eastAsia="Times New Roman" w:hAnsi="Arial" w:cs="Arial"/>
+          <w:color w:val="000000"/>
+          <w:lang w:eastAsia="pt-BR"/>
+        </w:rPr>
+        <w:t xml:space="preserve"> e</w:t>
+      </w:r>
+      <w:r>
+        <w:rPr>
+          <w:rFonts w:ascii="Arial" w:eastAsia="Times New Roman" w:hAnsi="Arial" w:cs="Arial"/>
+          <w:color w:val="000000"/>
+          <w:lang w:eastAsia="pt-BR"/>
+        </w:rPr>
+        <w:t xml:space="preserve"> recupere os </w:t>
+      </w:r>
+      <w:r>
+        <w:rPr>
+          <w:rFonts w:ascii="Arial" w:eastAsia="Times New Roman" w:hAnsi="Arial" w:cs="Arial"/>
+          <w:color w:val="000000"/>
+          <w:lang w:eastAsia="pt-BR"/>
+        </w:rPr>
+        <w:t xml:space="preserve">objetos que estão sendo furtados por este terrível grupo de mercenários. Diana então parte em sua missão, determinada a enfrentar qualquer desafio para manter a ordem em seu reino e enfrentar os perigos que os </w:t>
+      </w:r>
+      <w:r>
+        <w:rPr>
+          <w:rFonts w:ascii="Arial" w:eastAsia="Times New Roman" w:hAnsi="Arial" w:cs="Arial"/>
+          <w:color w:val="000000"/>
+          <w:lang w:eastAsia="pt-BR"/>
+        </w:rPr>
+        <w:t>aguardam</w:t>
+      </w:r>
+      <w:bookmarkStart w:id="0" w:name="_GoBack"/>
+      <w:bookmarkEnd w:id="0"/>
+      <w:r>
+        <w:rPr>
+          <w:rFonts w:ascii="Arial" w:eastAsia="Times New Roman" w:hAnsi="Arial" w:cs="Arial"/>
+          <w:color w:val="000000"/>
+          <w:lang w:eastAsia="pt-BR"/>
+        </w:rPr>
+        <w:t>.</w:t>
+      </w:r>
     </w:p>
     <w:p>
       <w:pPr>
@@ -467,15 +632,62 @@
         </w:rPr>
         <w:t xml:space="preserve">Esboço do jogo: </w:t>
       </w:r>
+      <w:r>
+        <w:rPr>
+          <w:rFonts w:ascii="Arial" w:eastAsia="Times New Roman" w:hAnsi="Arial" w:cs="Arial"/>
+          <w:color w:val="000000"/>
+          <w:lang w:eastAsia="pt-BR"/>
+        </w:rPr>
+        <w:t>O jogo se passa em um tempo remoto, mas precisamente em tempos medievais. O objetivo do jogo é proporcionar um ambiente virtual, engajador e divertido para o exercício de conceitos computacionais complexos utilizando jogos. O jogo é dividido em duas etapas distintas</w:t>
+      </w:r>
+      <w:r>
+        <w:rPr>
+          <w:rFonts w:ascii="Arial" w:eastAsia="Times New Roman" w:hAnsi="Arial" w:cs="Arial"/>
+          <w:color w:val="000000"/>
+          <w:lang w:eastAsia="pt-BR"/>
+        </w:rPr>
+        <w:t xml:space="preserve">, em uma delas o jogador deve coletar </w:t>
+      </w:r>
+      <w:r>
+        <w:rPr>
+          <w:rFonts w:ascii="Arial" w:eastAsia="Times New Roman" w:hAnsi="Arial" w:cs="Arial"/>
+          <w:color w:val="000000"/>
+          <w:lang w:eastAsia="pt-BR"/>
+        </w:rPr>
+        <w:t xml:space="preserve">os itens que foram furtados e espalhados pelo </w:t>
+      </w:r>
+      <w:r>
+        <w:rPr>
+          <w:rFonts w:ascii="Arial" w:eastAsia="Times New Roman" w:hAnsi="Arial" w:cs="Arial"/>
+          <w:color w:val="000000"/>
+          <w:lang w:eastAsia="pt-BR"/>
+        </w:rPr>
+        <w:t>mundo jogo,</w:t>
+      </w:r>
+      <w:r>
+        <w:rPr>
+          <w:rFonts w:ascii="Arial" w:eastAsia="Times New Roman" w:hAnsi="Arial" w:cs="Arial"/>
+          <w:color w:val="000000"/>
+          <w:lang w:eastAsia="pt-BR"/>
+        </w:rPr>
+        <w:t xml:space="preserve"> e na outra fazer as devidas entregas/devoluções de acordo com a requisição do rei. Na primeira etapa o jogo consiste em uma jogos de aventura e ação em um jogo de plataforma 2D, onde o objetivo do jogador é combater os mercenários que estão a guardar os itens roubados e derrotar o chefe</w:t>
+      </w:r>
+      <w:r>
+        <w:rPr>
+          <w:rFonts w:ascii="Arial" w:eastAsia="Times New Roman" w:hAnsi="Arial" w:cs="Arial"/>
+          <w:color w:val="000000"/>
+          <w:lang w:eastAsia="pt-BR"/>
+        </w:rPr>
+        <w:t xml:space="preserve"> por trás dos delitos cometidos contra o reino. Na segunda etapa o jogo consiste em um jogo RPG 2D, onde o jogador deve realizar as entregas/tarefas atribuídas pelo rei</w:t>
+      </w:r>
     </w:p>
     <w:p>
       <w:pPr>
         <w:spacing w:after="0" w:line="240" w:lineRule="auto"/>
         <w:jc w:val="both"/>
         <w:rPr>
-          <w:rFonts w:ascii="Times New Roman" w:eastAsia="Times New Roman" w:hAnsi="Times New Roman" w:cs="Times New Roman"/>
-          <w:sz w:val="24"/>
-          <w:szCs w:val="24"/>
+          <w:rFonts w:ascii="Arial" w:eastAsia="Times New Roman" w:hAnsi="Arial" w:cs="Arial"/>
+          <w:color w:val="000000"/>
           <w:lang w:eastAsia="pt-BR"/>
         </w:rPr>
       </w:pPr>
@@ -586,8 +798,14 @@
         </w:rPr>
         <w:t xml:space="preserve">, retomando o estilo dos jogos </w:t>
       </w:r>
-      <w:bookmarkStart w:id="0" w:name="_GoBack"/>
-      <w:bookmarkEnd w:id="0"/>
+      <w:r>
+        <w:rPr>
+          <w:rFonts w:ascii="Arial" w:eastAsia="Times New Roman" w:hAnsi="Arial" w:cs="Arial"/>
+          <w:color w:val="000000"/>
+          <w:lang w:eastAsia="pt-BR"/>
+        </w:rPr>
+        <w:t>NES</w:t>
+      </w:r>
     </w:p>
     <w:p>
       <w:pPr>
@@ -610,38 +828,6 @@
           <w:color w:val="000000"/>
           <w:lang w:eastAsia="pt-BR"/>
         </w:rPr>
-        <w:t xml:space="preserve">Possui características de coleta </w:t>
-      </w:r>
-      <w:r>
-        <w:rPr>
-          <w:rFonts w:ascii="Arial" w:eastAsia="Times New Roman" w:hAnsi="Arial" w:cs="Arial"/>
-          <w:color w:val="000000"/>
-          <w:lang w:eastAsia="pt-BR"/>
-        </w:rPr>
-        <w:t>utilizando as características de grafos</w:t>
-      </w:r>
-    </w:p>
-    <w:p>
-      <w:pPr>
-        <w:numPr>
-          <w:ilvl w:val="0"/>
-          <w:numId w:val="1"/>
-        </w:numPr>
-        <w:spacing w:after="0" w:line="240" w:lineRule="auto"/>
-        <w:jc w:val="both"/>
-        <w:textAlignment w:val="baseline"/>
-        <w:rPr>
-          <w:rFonts w:ascii="Arial" w:eastAsia="Times New Roman" w:hAnsi="Arial" w:cs="Arial"/>
-          <w:color w:val="000000"/>
-          <w:lang w:eastAsia="pt-BR"/>
-        </w:rPr>
-      </w:pPr>
-      <w:r>
-        <w:rPr>
-          <w:rFonts w:ascii="Arial" w:eastAsia="Times New Roman" w:hAnsi="Arial" w:cs="Arial"/>
-          <w:color w:val="000000"/>
-          <w:lang w:eastAsia="pt-BR"/>
-        </w:rPr>
         <w:t xml:space="preserve">Possui </w:t>
       </w:r>
       <w:r>
@@ -698,23 +884,15 @@
           <w:color w:val="000000"/>
           <w:lang w:eastAsia="pt-BR"/>
         </w:rPr>
-        <w:t>: buscar a melhor combinação de itens “mais valiosos” que caiba no carro utilizado pelo jogador</w:t>
-      </w:r>
-      <w:r>
-        <w:rPr>
-          <w:rFonts w:ascii="Arial" w:eastAsia="Times New Roman" w:hAnsi="Arial" w:cs="Arial"/>
-          <w:color w:val="000000"/>
-          <w:lang w:eastAsia="pt-BR"/>
-        </w:rPr>
-        <w:t>; coletar a maior quantidade de moedas sem ultrapassar o máximo valor que pode ser coletado</w:t>
-      </w:r>
-      <w:r>
-        <w:rPr>
-          <w:rFonts w:ascii="Arial" w:eastAsia="Times New Roman" w:hAnsi="Arial" w:cs="Arial"/>
-          <w:color w:val="000000"/>
-          <w:lang w:eastAsia="pt-BR"/>
-        </w:rPr>
-        <w:t>.</w:t>
+        <w:t>: buscar a melhor combinação de itens “mais valiosos”</w:t>
+      </w:r>
+      <w:r>
+        <w:rPr>
+          <w:rFonts w:ascii="Arial" w:eastAsia="Times New Roman" w:hAnsi="Arial" w:cs="Arial"/>
+          <w:color w:val="000000"/>
+          <w:lang w:eastAsia="pt-BR"/>
+        </w:rPr>
+        <w:t xml:space="preserve"> em que o jogador possa carregar sem ultrapassar a quantidade de itens no qual o mesmo possa levar.</w:t>
       </w:r>
     </w:p>
     <w:p>

</xml_diff>